<commit_message>
correction mcc version 1.0.0
</commit_message>
<xml_diff>
--- a/Clinique-Orthopedique-Traumatologique.docx
+++ b/Clinique-Orthopedique-Traumatologique.docx
@@ -1345,23 +1345,7 @@
           <w:sz w:val="24"/>
           <w:szCs w:val="24"/>
         </w:rPr>
-        <w:t xml:space="preserve">obligation </w:t>
-      </w:r>
-      <w:r>
-        <w:rPr>
-          <w:rFonts w:ascii="Times New Roman" w:hAnsi="Times New Roman" w:cs="Times New Roman"/>
-          <w:sz w:val="24"/>
-          <w:szCs w:val="24"/>
-        </w:rPr>
-        <w:t>4</w:t>
-      </w:r>
-      <w:r>
-        <w:rPr>
-          <w:rFonts w:ascii="Times New Roman" w:hAnsi="Times New Roman" w:cs="Times New Roman"/>
-          <w:sz w:val="24"/>
-          <w:szCs w:val="24"/>
-        </w:rPr>
-        <w:t xml:space="preserve">de </w:t>
+        <w:t xml:space="preserve">obligation de </w:t>
       </w:r>
       <w:r>
         <w:rPr>
@@ -5745,6 +5729,14 @@
           <w:sz w:val="24"/>
           <w:szCs w:val="24"/>
         </w:rPr>
+        <w:t xml:space="preserve"> de</w:t>
+      </w:r>
+      <w:r>
+        <w:rPr>
+          <w:rFonts w:ascii="Times New Roman" w:hAnsi="Times New Roman" w:cs="Times New Roman"/>
+          <w:sz w:val="24"/>
+          <w:szCs w:val="24"/>
+        </w:rPr>
         <w:t xml:space="preserve"> </w:t>
       </w:r>
       <w:r>
@@ -5865,6 +5857,7 @@
           <w:szCs w:val="24"/>
         </w:rPr>
       </w:pPr>
+      <w:bookmarkStart w:id="0" w:name="_GoBack"/>
       <w:r>
         <w:rPr>
           <w:rFonts w:ascii="Times New Roman" w:hAnsi="Times New Roman" w:cs="Times New Roman"/>
@@ -5875,26 +5868,26 @@
         </w:rPr>
         <w:lastRenderedPageBreak/>
         <w:drawing>
-          <wp:anchor distT="0" distB="0" distL="114300" distR="114300" simplePos="0" relativeHeight="251658240" behindDoc="1" locked="0" layoutInCell="1" allowOverlap="1" wp14:anchorId="0B10B0EC" wp14:editId="1A600DCD">
+          <wp:anchor distT="0" distB="0" distL="114300" distR="114300" simplePos="0" relativeHeight="251658240" behindDoc="1" locked="0" layoutInCell="1" allowOverlap="1">
             <wp:simplePos x="0" y="0"/>
             <wp:positionH relativeFrom="column">
-              <wp:posOffset>-812800</wp:posOffset>
+              <wp:posOffset>-805815</wp:posOffset>
             </wp:positionH>
             <wp:positionV relativeFrom="page">
-              <wp:posOffset>86995</wp:posOffset>
+              <wp:posOffset>309245</wp:posOffset>
             </wp:positionV>
-            <wp:extent cx="7411085" cy="10537190"/>
+            <wp:extent cx="7377430" cy="10295890"/>
             <wp:effectExtent l="0" t="0" r="0" b="0"/>
             <wp:wrapTight wrapText="bothSides">
               <wp:wrapPolygon edited="0">
                 <wp:start x="0" y="0"/>
-                <wp:lineTo x="0" y="21556"/>
-                <wp:lineTo x="21543" y="21556"/>
-                <wp:lineTo x="21543" y="0"/>
+                <wp:lineTo x="0" y="21541"/>
+                <wp:lineTo x="21529" y="21541"/>
+                <wp:lineTo x="21529" y="0"/>
                 <wp:lineTo x="0" y="0"/>
               </wp:wrapPolygon>
             </wp:wrapTight>
-            <wp:docPr id="1" name="Image 1"/>
+            <wp:docPr id="2" name="Image 2"/>
             <wp:cNvGraphicFramePr>
               <a:graphicFrameLocks xmlns:a="http://schemas.openxmlformats.org/drawingml/2006/main" noChangeAspect="1"/>
             </wp:cNvGraphicFramePr>
@@ -5902,7 +5895,7 @@
               <a:graphicData uri="http://schemas.openxmlformats.org/drawingml/2006/picture">
                 <pic:pic xmlns:pic="http://schemas.openxmlformats.org/drawingml/2006/picture">
                   <pic:nvPicPr>
-                    <pic:cNvPr id="1" name="MCC.jpg"/>
+                    <pic:cNvPr id="2" name="MCC.jpg"/>
                     <pic:cNvPicPr/>
                   </pic:nvPicPr>
                   <pic:blipFill>
@@ -5920,7 +5913,7 @@
                   <pic:spPr>
                     <a:xfrm>
                       <a:off x="0" y="0"/>
-                      <a:ext cx="7411085" cy="10537190"/>
+                      <a:ext cx="7377430" cy="10295890"/>
                     </a:xfrm>
                     <a:prstGeom prst="rect">
                       <a:avLst/>
@@ -5938,6 +5931,7 @@
           </wp:anchor>
         </w:drawing>
       </w:r>
+      <w:bookmarkEnd w:id="0"/>
       <w:r>
         <w:rPr>
           <w:rFonts w:ascii="Times New Roman" w:hAnsi="Times New Roman" w:cs="Times New Roman"/>
@@ -5957,8 +5951,6 @@
           <w:szCs w:val="24"/>
         </w:rPr>
       </w:pPr>
-      <w:bookmarkStart w:id="0" w:name="_GoBack"/>
-      <w:bookmarkEnd w:id="0"/>
     </w:p>
     <w:sectPr>
       <w:pgSz w:w="11906" w:h="16838"/>

</xml_diff>